<commit_message>
Added forskningsstrategi, fixed meningsuppbyggnader
</commit_message>
<xml_diff>
--- a/fas3_review/Fas3_kommentarer_respons.docx
+++ b/fas3_review/Fas3_kommentarer_respons.docx
@@ -387,7 +387,13 @@
         <w:rPr>
           <w:rFonts w:cs="Times New Roman"/>
         </w:rPr>
-        <w:t>” Nu rad 181</w:t>
+        <w:t>” R</w:t>
+      </w:r>
+      <w:r>
+        <w:rPr>
+          <w:rFonts w:cs="Times New Roman"/>
+        </w:rPr>
+        <w:t>ad 181</w:t>
       </w:r>
       <w:r>
         <w:rPr>
@@ -571,7 +577,19 @@
         <w:rPr>
           <w:rFonts w:cs="Times New Roman"/>
         </w:rPr>
-        <w:t xml:space="preserve">Som jag förstå kommentaren, vill ni att jag sätter någon specifikt benämning på vilken typ av studien detta är och detta kallar ni för ”forskningsstrategi”. Som jag förstå saken är det vanlig </w:t>
+        <w:t>Som jag förstå kommentaren, vill ni att jag sätter någon specifikt benämning på vilken typ av studien detta är och detta kallar ni för ”forskningsstrategi”. Som jag förstå saken är det vanlig</w:t>
+      </w:r>
+      <w:r>
+        <w:rPr>
+          <w:rFonts w:cs="Times New Roman"/>
+        </w:rPr>
+        <w:t>t</w:t>
+      </w:r>
+      <w:r>
+        <w:rPr>
+          <w:rFonts w:cs="Times New Roman"/>
+        </w:rPr>
+        <w:t xml:space="preserve"> </w:t>
       </w:r>
       <w:r>
         <w:rPr>
@@ -835,7 +853,19 @@
         <w:rPr>
           <w:rFonts w:cs="Times New Roman"/>
         </w:rPr>
-        <w:t xml:space="preserve"> forskningsstrategi” leda läsaren till ett flertal förväntningar </w:t>
+        <w:t xml:space="preserve"> forskningsstrategi” </w:t>
+      </w:r>
+      <w:r>
+        <w:rPr>
+          <w:rFonts w:cs="Times New Roman"/>
+        </w:rPr>
+        <w:t xml:space="preserve">kan </w:t>
+      </w:r>
+      <w:r>
+        <w:rPr>
+          <w:rFonts w:cs="Times New Roman"/>
+        </w:rPr>
+        <w:t xml:space="preserve">leda läsaren till ett flertal förväntningar </w:t>
       </w:r>
       <w:r>
         <w:rPr>
@@ -847,13 +877,25 @@
         <w:rPr>
           <w:rFonts w:cs="Times New Roman"/>
         </w:rPr>
-        <w:t xml:space="preserve">som </w:t>
-      </w:r>
-      <w:r>
-        <w:rPr>
-          <w:rFonts w:cs="Times New Roman"/>
-        </w:rPr>
-        <w:t>kommer inte att</w:t>
+        <w:t>som</w:t>
+      </w:r>
+      <w:r>
+        <w:rPr>
+          <w:rFonts w:cs="Times New Roman"/>
+        </w:rPr>
+        <w:t xml:space="preserve"> inte</w:t>
+      </w:r>
+      <w:r>
+        <w:rPr>
+          <w:rFonts w:cs="Times New Roman"/>
+        </w:rPr>
+        <w:t xml:space="preserve"> kommer</w:t>
+      </w:r>
+      <w:r>
+        <w:rPr>
+          <w:rFonts w:cs="Times New Roman"/>
+        </w:rPr>
+        <w:t xml:space="preserve"> att</w:t>
       </w:r>
       <w:r>
         <w:rPr>
@@ -907,7 +949,19 @@
         <w:rPr>
           <w:rFonts w:cs="Times New Roman"/>
         </w:rPr>
-        <w:t xml:space="preserve"> kategori som den egentligen in passar in i.</w:t>
+        <w:t xml:space="preserve"> kategori som den egentligen in</w:t>
+      </w:r>
+      <w:r>
+        <w:rPr>
+          <w:rFonts w:cs="Times New Roman"/>
+        </w:rPr>
+        <w:t>te</w:t>
+      </w:r>
+      <w:r>
+        <w:rPr>
+          <w:rFonts w:cs="Times New Roman"/>
+        </w:rPr>
+        <w:t xml:space="preserve"> passar in i.</w:t>
       </w:r>
     </w:p>
     <w:p>
@@ -953,7 +1007,13 @@
         <w:rPr>
           <w:rFonts w:cs="Times New Roman"/>
         </w:rPr>
-        <w:t xml:space="preserve">om detta verkligen bidrag något till </w:t>
+        <w:t>om detta verkligen bidrar</w:t>
+      </w:r>
+      <w:r>
+        <w:rPr>
+          <w:rFonts w:cs="Times New Roman"/>
+        </w:rPr>
+        <w:t xml:space="preserve"> något till </w:t>
       </w:r>
       <w:r>
         <w:rPr>
@@ -1690,6 +1750,33 @@
           <w:rFonts w:cs="Times New Roman"/>
         </w:rPr>
       </w:pPr>
+      <w:r>
+        <w:rPr>
+          <w:rFonts w:cs="Times New Roman"/>
+        </w:rPr>
+        <w:t xml:space="preserve">Ta bort när </w:t>
+      </w:r>
+      <w:proofErr w:type="spellStart"/>
+      <w:r>
+        <w:rPr>
+          <w:rFonts w:cs="Times New Roman"/>
+        </w:rPr>
+        <w:t>jason</w:t>
+      </w:r>
+      <w:proofErr w:type="spellEnd"/>
+      <w:r>
+        <w:rPr>
+          <w:rFonts w:cs="Times New Roman"/>
+        </w:rPr>
+        <w:t xml:space="preserve"> läst:</w:t>
+      </w:r>
+    </w:p>
+    <w:p>
+      <w:pPr>
+        <w:rPr>
+          <w:rFonts w:cs="Times New Roman"/>
+        </w:rPr>
+      </w:pPr>
       <w:proofErr w:type="spellStart"/>
       <w:r>
         <w:rPr>
@@ -2508,22 +2595,29 @@
         <w:rPr>
           <w:rFonts w:cs="Times New Roman"/>
         </w:rPr>
-        <w:t xml:space="preserve"> 324-326</w:t>
-      </w:r>
-    </w:p>
-    <w:p>
-      <w:pPr>
-        <w:rPr>
-          <w:rFonts w:cs="Times New Roman"/>
-        </w:rPr>
-      </w:pPr>
-    </w:p>
-    <w:p>
-      <w:pPr>
-        <w:rPr>
-          <w:rFonts w:cs="Times New Roman"/>
-        </w:rPr>
-      </w:pPr>
+        <w:t xml:space="preserve"> 331-333.</w:t>
+      </w:r>
+    </w:p>
+    <w:p>
+      <w:pPr>
+        <w:rPr>
+          <w:rFonts w:cs="Times New Roman"/>
+        </w:rPr>
+      </w:pPr>
+    </w:p>
+    <w:p>
+      <w:pPr>
+        <w:rPr>
+          <w:rFonts w:cs="Times New Roman"/>
+        </w:rPr>
+      </w:pPr>
+      <w:bookmarkStart w:id="0" w:name="ZOTERO_TEMP_BOOKMARK"/>
+      <w:r>
+        <w:t>(Denscombe, 2014)</w:t>
+      </w:r>
+      <w:bookmarkStart w:id="1" w:name="_GoBack"/>
+      <w:bookmarkEnd w:id="0"/>
+      <w:bookmarkEnd w:id="1"/>
     </w:p>
     <w:p>
       <w:pPr>
@@ -2635,7 +2729,13 @@
         <w:rPr>
           <w:rFonts w:cs="Times New Roman"/>
         </w:rPr>
-        <w:t xml:space="preserve"> Rad 327</w:t>
+        <w:t xml:space="preserve"> Rad</w:t>
+      </w:r>
+      <w:r>
+        <w:rPr>
+          <w:rFonts w:cs="Times New Roman"/>
+        </w:rPr>
+        <w:t xml:space="preserve"> 334.</w:t>
       </w:r>
     </w:p>
     <w:p>
@@ -2666,12 +2766,7 @@
         <w:t>r</w:t>
       </w:r>
       <w:r>
-        <w:t>espondent</w:t>
-      </w:r>
-      <w:bookmarkStart w:id="0" w:name="_GoBack"/>
-      <w:bookmarkEnd w:id="0"/>
-      <w:r>
-        <w:t xml:space="preserve">. </w:t>
+        <w:t xml:space="preserve">espondent. </w:t>
       </w:r>
       <w:r>
         <w:t>Du skulle få ett större underlag som skulle kunna ge mer reliabla resultat…</w:t>
@@ -2705,7 +2800,7 @@
         <w:t>Ändrat till: ”Intervjun bestod endast av en respondent och följden kan bli att resultatet skulle vara mer reliabla om flera personer kunde intervjuas.”</w:t>
       </w:r>
       <w:r>
-        <w:t xml:space="preserve"> Rad 329</w:t>
+        <w:t xml:space="preserve"> Rad 336.</w:t>
       </w:r>
     </w:p>
     <w:p>
@@ -2791,7 +2886,10 @@
     </w:p>
     <w:p>
       <w:r>
-        <w:t>”Det är inte nödvändigtvis att en ELF kan fungera optimalt genom att bara utnyttja en enda pedagogisk modell.” Rad 357</w:t>
+        <w:t>”Det är inte nödvändigtvis att en ELF kan fungera optimalt genom att bara utnyttja en</w:t>
+      </w:r>
+      <w:r>
+        <w:t xml:space="preserve"> enda pedagogisk modell.” Rad 371.</w:t>
       </w:r>
     </w:p>
     <w:sectPr>

</xml_diff>

<commit_message>
Discussion had things added and delteted forskningstrategii
</commit_message>
<xml_diff>
--- a/fas3_review/Fas3_kommentarer_respons.docx
+++ b/fas3_review/Fas3_kommentarer_respons.docx
@@ -1256,6 +1256,13 @@
           <w:rFonts w:cs="Times New Roman"/>
         </w:rPr>
       </w:pPr>
+    </w:p>
+    <w:p>
+      <w:pPr>
+        <w:rPr>
+          <w:rFonts w:cs="Times New Roman"/>
+        </w:rPr>
+      </w:pPr>
       <w:r>
         <w:rPr>
           <w:rFonts w:cs="Times New Roman"/>
@@ -1606,6 +1613,12 @@
         <w:rPr>
           <w:rFonts w:cs="Times New Roman"/>
         </w:rPr>
+        <w:t xml:space="preserve"> </w:t>
+      </w:r>
+      <w:r>
+        <w:rPr>
+          <w:rFonts w:cs="Times New Roman"/>
+        </w:rPr>
         <w:br/>
       </w:r>
     </w:p>
@@ -1736,6 +1749,12 @@
         </w:rPr>
         <w:t>. Detta har därmed genomfört i diskussion.</w:t>
       </w:r>
+      <w:r>
+        <w:rPr>
+          <w:rFonts w:cs="Times New Roman"/>
+        </w:rPr>
+        <w:t xml:space="preserve"> </w:t>
+      </w:r>
     </w:p>
     <w:p>
       <w:pPr>
@@ -2611,146 +2630,148 @@
           <w:rFonts w:cs="Times New Roman"/>
         </w:rPr>
       </w:pPr>
-      <w:bookmarkStart w:id="0" w:name="ZOTERO_TEMP_BOOKMARK"/>
-      <w:r>
-        <w:t>(Denscombe, 2014)</w:t>
-      </w:r>
-      <w:bookmarkStart w:id="1" w:name="_GoBack"/>
+    </w:p>
+    <w:p>
+      <w:pPr>
+        <w:rPr>
+          <w:rFonts w:cs="Times New Roman"/>
+        </w:rPr>
+      </w:pPr>
+    </w:p>
+    <w:p>
+      <w:pPr>
+        <w:rPr>
+          <w:rFonts w:cs="Times New Roman"/>
+        </w:rPr>
+      </w:pPr>
+      <w:r>
+        <w:rPr>
+          <w:rFonts w:cs="Times New Roman"/>
+        </w:rPr>
+        <w:t xml:space="preserve">Kommentar: </w:t>
+      </w:r>
+    </w:p>
+    <w:p>
+      <w:pPr>
+        <w:pStyle w:val="Kommentarer"/>
+        <w:rPr>
+          <w:rFonts w:asciiTheme="majorHAnsi" w:hAnsiTheme="majorHAnsi"/>
+        </w:rPr>
+      </w:pPr>
+      <w:r>
+        <w:rPr>
+          <w:rFonts w:asciiTheme="majorHAnsi" w:hAnsiTheme="majorHAnsi"/>
+        </w:rPr>
+        <w:t>Formuleringen blir underlig och skjuter litet vid sidan. Det räcker att säga att risken för missförstånd finns, och också möjligheten att korrigera dessa är obefintliga i användande av enkät</w:t>
+      </w:r>
+      <w:proofErr w:type="gramStart"/>
+      <w:r>
+        <w:rPr>
+          <w:rFonts w:asciiTheme="majorHAnsi" w:hAnsiTheme="majorHAnsi"/>
+        </w:rPr>
+        <w:t>….</w:t>
+      </w:r>
+      <w:proofErr w:type="gramEnd"/>
+      <w:r>
+        <w:rPr>
+          <w:rFonts w:asciiTheme="majorHAnsi" w:hAnsiTheme="majorHAnsi"/>
+        </w:rPr>
+        <w:t xml:space="preserve"> </w:t>
+      </w:r>
+    </w:p>
+    <w:p>
+      <w:pPr>
+        <w:rPr>
+          <w:rFonts w:cs="Times New Roman"/>
+        </w:rPr>
+      </w:pPr>
+    </w:p>
+    <w:p>
+      <w:pPr>
+        <w:rPr>
+          <w:rFonts w:cs="Times New Roman"/>
+        </w:rPr>
+      </w:pPr>
+      <w:r>
+        <w:rPr>
+          <w:rFonts w:cs="Times New Roman"/>
+        </w:rPr>
+        <w:t xml:space="preserve">Respons: </w:t>
+      </w:r>
+    </w:p>
+    <w:p>
+      <w:pPr>
+        <w:rPr>
+          <w:rFonts w:cs="Times New Roman"/>
+        </w:rPr>
+      </w:pPr>
+      <w:r>
+        <w:rPr>
+          <w:rFonts w:cs="Times New Roman"/>
+        </w:rPr>
+        <w:t xml:space="preserve">Innan förändring: </w:t>
+      </w:r>
+    </w:p>
+    <w:p>
+      <w:pPr>
+        <w:rPr>
+          <w:rFonts w:cs="Times New Roman"/>
+        </w:rPr>
+      </w:pPr>
+      <w:r>
+        <w:rPr>
+          <w:rFonts w:cs="Times New Roman"/>
+        </w:rPr>
+        <w:t>”Med tanke på att frågekonstruktionerna utvecklades av enbart en person bedömdes risken för missförstånd att växa ytterligare och därmed utsågs en intervju som en mer precist metod för att uppnå de angivna målen. ”</w:t>
+      </w:r>
+    </w:p>
+    <w:p>
+      <w:pPr>
+        <w:rPr>
+          <w:rFonts w:cs="Times New Roman"/>
+        </w:rPr>
+      </w:pPr>
+    </w:p>
+    <w:p>
+      <w:pPr>
+        <w:rPr>
+          <w:rFonts w:cs="Times New Roman"/>
+        </w:rPr>
+      </w:pPr>
+      <w:r>
+        <w:rPr>
+          <w:rFonts w:cs="Times New Roman"/>
+        </w:rPr>
+        <w:t>Borttaget.</w:t>
+      </w:r>
+      <w:r>
+        <w:rPr>
+          <w:rFonts w:cs="Times New Roman"/>
+        </w:rPr>
+        <w:t xml:space="preserve"> Rad</w:t>
+      </w:r>
+      <w:r>
+        <w:rPr>
+          <w:rFonts w:cs="Times New Roman"/>
+        </w:rPr>
+        <w:t xml:space="preserve"> 334.</w:t>
+      </w:r>
+    </w:p>
+    <w:p>
+      <w:pPr>
+        <w:rPr>
+          <w:rFonts w:cs="Times New Roman"/>
+        </w:rPr>
+      </w:pPr>
+    </w:p>
+    <w:p>
+      <w:pPr>
+        <w:rPr>
+          <w:rFonts w:cs="Times New Roman"/>
+        </w:rPr>
+      </w:pPr>
+      <w:bookmarkStart w:id="0" w:name="_GoBack"/>
       <w:bookmarkEnd w:id="0"/>
-      <w:bookmarkEnd w:id="1"/>
-    </w:p>
-    <w:p>
-      <w:pPr>
-        <w:rPr>
-          <w:rFonts w:cs="Times New Roman"/>
-        </w:rPr>
-      </w:pPr>
-      <w:r>
-        <w:rPr>
-          <w:rFonts w:cs="Times New Roman"/>
-        </w:rPr>
-        <w:t xml:space="preserve">Kommentar: </w:t>
-      </w:r>
-    </w:p>
-    <w:p>
-      <w:pPr>
-        <w:pStyle w:val="Kommentarer"/>
-        <w:rPr>
-          <w:rFonts w:asciiTheme="majorHAnsi" w:hAnsiTheme="majorHAnsi"/>
-        </w:rPr>
-      </w:pPr>
-      <w:r>
-        <w:rPr>
-          <w:rFonts w:asciiTheme="majorHAnsi" w:hAnsiTheme="majorHAnsi"/>
-        </w:rPr>
-        <w:t>Formuleringen blir underlig och skjuter litet vid sidan. Det räcker att säga att risken för missförstånd finns, och också möjligheten att korrigera dessa är obefintliga i användande av enkät</w:t>
-      </w:r>
-      <w:proofErr w:type="gramStart"/>
-      <w:r>
-        <w:rPr>
-          <w:rFonts w:asciiTheme="majorHAnsi" w:hAnsiTheme="majorHAnsi"/>
-        </w:rPr>
-        <w:t>….</w:t>
-      </w:r>
-      <w:proofErr w:type="gramEnd"/>
-      <w:r>
-        <w:rPr>
-          <w:rFonts w:asciiTheme="majorHAnsi" w:hAnsiTheme="majorHAnsi"/>
-        </w:rPr>
-        <w:t xml:space="preserve"> </w:t>
-      </w:r>
-    </w:p>
-    <w:p>
-      <w:pPr>
-        <w:rPr>
-          <w:rFonts w:cs="Times New Roman"/>
-        </w:rPr>
-      </w:pPr>
-    </w:p>
-    <w:p>
-      <w:pPr>
-        <w:rPr>
-          <w:rFonts w:cs="Times New Roman"/>
-        </w:rPr>
-      </w:pPr>
-      <w:r>
-        <w:rPr>
-          <w:rFonts w:cs="Times New Roman"/>
-        </w:rPr>
-        <w:t xml:space="preserve">Respons: </w:t>
-      </w:r>
-    </w:p>
-    <w:p>
-      <w:pPr>
-        <w:rPr>
-          <w:rFonts w:cs="Times New Roman"/>
-        </w:rPr>
-      </w:pPr>
-      <w:r>
-        <w:rPr>
-          <w:rFonts w:cs="Times New Roman"/>
-        </w:rPr>
-        <w:t xml:space="preserve">Innan förändring: </w:t>
-      </w:r>
-    </w:p>
-    <w:p>
-      <w:pPr>
-        <w:rPr>
-          <w:rFonts w:cs="Times New Roman"/>
-        </w:rPr>
-      </w:pPr>
-      <w:r>
-        <w:rPr>
-          <w:rFonts w:cs="Times New Roman"/>
-        </w:rPr>
-        <w:t>”Med tanke på att frågekonstruktionerna utvecklades av enbart en person bedömdes risken för missförstånd att växa ytterligare och därmed utsågs en intervju som en mer precist metod för att uppnå de angivna målen. ”</w:t>
-      </w:r>
-    </w:p>
-    <w:p>
-      <w:pPr>
-        <w:rPr>
-          <w:rFonts w:cs="Times New Roman"/>
-        </w:rPr>
-      </w:pPr>
-    </w:p>
-    <w:p>
-      <w:pPr>
-        <w:rPr>
-          <w:rFonts w:cs="Times New Roman"/>
-        </w:rPr>
-      </w:pPr>
-      <w:r>
-        <w:rPr>
-          <w:rFonts w:cs="Times New Roman"/>
-        </w:rPr>
-        <w:t>Borttaget.</w:t>
-      </w:r>
-      <w:r>
-        <w:rPr>
-          <w:rFonts w:cs="Times New Roman"/>
-        </w:rPr>
-        <w:t xml:space="preserve"> Rad</w:t>
-      </w:r>
-      <w:r>
-        <w:rPr>
-          <w:rFonts w:cs="Times New Roman"/>
-        </w:rPr>
-        <w:t xml:space="preserve"> 334.</w:t>
-      </w:r>
-    </w:p>
-    <w:p>
-      <w:pPr>
-        <w:rPr>
-          <w:rFonts w:cs="Times New Roman"/>
-        </w:rPr>
-      </w:pPr>
-    </w:p>
-    <w:p>
-      <w:pPr>
-        <w:rPr>
-          <w:rFonts w:cs="Times New Roman"/>
-        </w:rPr>
-      </w:pPr>
     </w:p>
     <w:p>
       <w:r>

</xml_diff>

<commit_message>
Added new document with elin changes
</commit_message>
<xml_diff>
--- a/fas3_review/Fas3_kommentarer_respons.docx
+++ b/fas3_review/Fas3_kommentarer_respons.docx
@@ -386,6 +386,14 @@
         </w:rPr>
         <w:t>"respondenten" (rad 178) och "de" (179)</w:t>
       </w:r>
+      <w:r>
+        <w:rPr>
+          <w:rFonts w:ascii="Times New Roman" w:hAnsi="Times New Roman" w:cs="Times New Roman"/>
+          <w:sz w:val="22"/>
+          <w:szCs w:val="22"/>
+        </w:rPr>
+        <w:t>.</w:t>
+      </w:r>
     </w:p>
     <w:p>
       <w:pPr>
@@ -469,15 +477,7 @@
           <w:sz w:val="22"/>
           <w:szCs w:val="22"/>
         </w:rPr>
-        <w:t>ad 181</w:t>
-      </w:r>
-      <w:r>
-        <w:rPr>
-          <w:rFonts w:ascii="Times New Roman" w:hAnsi="Times New Roman" w:cs="Times New Roman"/>
-          <w:sz w:val="22"/>
-          <w:szCs w:val="22"/>
-        </w:rPr>
-        <w:t>.</w:t>
+        <w:t>ad 199-201.</w:t>
       </w:r>
     </w:p>
     <w:p>
@@ -685,6 +685,14 @@
         </w:rPr>
         <w:t>”En kvantitativ explorativ forskningsstrategi ansågs vara den lämpligaste forskningsstrategin för att den uppnår studiens mål. Användning av en explorativ strategi innan en större mängd resurser används till en mer omfattande studie är särskilt relevant när forskningsfältet är outforskat och en pålitlig grund behöver skapas innan utformning av en kvalificerad hypotes. I detta studien är både forskningsfrågorna och metodiken att svara på dessa, relativt outforskat och därför är en explorativ strategi optimal. Framförallt, en explorativ forskningsstrategi lämpar sig bäst att uppnår studiens mål med de resurserna som var tillgängliga. Ett kvantitativt upplag valdes huvudsakligen med tanke på framtida studier. Kvantitativ data stödjer statistisk analys, lättare analys av större urvalsgrupper, och ett specifikt mått på de undersökta variablerna. Alla dessa egenskaper av kvantitativ data skulle man vilja ta del av i en större framtida studie och, därför skulle denna studie gynnas av att den preliminära explorativa studien utfördes på samma viss.”</w:t>
       </w:r>
+      <w:r>
+        <w:rPr>
+          <w:rFonts w:ascii="Times New Roman" w:hAnsi="Times New Roman" w:cs="Times New Roman"/>
+          <w:sz w:val="22"/>
+          <w:szCs w:val="22"/>
+        </w:rPr>
+        <w:t xml:space="preserve"> Rad 147-163.</w:t>
+      </w:r>
     </w:p>
     <w:p>
       <w:pPr>
@@ -907,6 +915,8 @@
         </w:rPr>
         <w:t>Tycker själv att studien är relativt enkelt i sin uppbyggnad jämfört med mycket litteratur/studier inom ”learning”. Håller inte med att dessa förslag skulle bidrag till uppsatsen, speciellt med tanken på hur enkelt dessa modeller, figurer, eller punktlistor skulle vara.</w:t>
       </w:r>
+      <w:bookmarkStart w:id="0" w:name="_GoBack"/>
+      <w:bookmarkEnd w:id="0"/>
     </w:p>
     <w:p>
       <w:pPr>
@@ -1179,7 +1189,7 @@
     </w:p>
     <w:p>
       <w:pPr>
-        <w:pStyle w:val="CommentText"/>
+        <w:pStyle w:val="Kommentarer"/>
         <w:rPr>
           <w:rFonts w:cs="Times New Roman"/>
           <w:sz w:val="22"/>
@@ -1231,7 +1241,7 @@
     </w:p>
     <w:p>
       <w:pPr>
-        <w:pStyle w:val="CommentText"/>
+        <w:pStyle w:val="Kommentarer"/>
         <w:rPr>
           <w:rFonts w:cs="Times New Roman"/>
           <w:sz w:val="22"/>
@@ -1249,7 +1259,7 @@
     </w:p>
     <w:p>
       <w:pPr>
-        <w:pStyle w:val="CommentText"/>
+        <w:pStyle w:val="Kommentarer"/>
         <w:rPr>
           <w:rFonts w:cs="Times New Roman"/>
           <w:sz w:val="22"/>
@@ -1288,7 +1298,23 @@
           <w:sz w:val="22"/>
           <w:szCs w:val="22"/>
         </w:rPr>
-        <w:t>Ändrat till: ”Slutligen analyserades poängutdelningen för varje av de individuella slumpmässiga utvalda kurserna för att få en förståelse för om särskilda krav finns som kan påverka hur anpassad DIM är hos Grade.” Rad 286.</w:t>
+        <w:t>Ändrat till: ”Slutligen analyserades poängutdelningen för varje av de individuella slumpmässiga utvalda kurserna för att få en förståelse för om särskilda krav finns som kan påverka hur anp</w:t>
+      </w:r>
+      <w:r>
+        <w:rPr>
+          <w:rFonts w:ascii="Times New Roman" w:hAnsi="Times New Roman" w:cs="Times New Roman"/>
+          <w:sz w:val="22"/>
+          <w:szCs w:val="22"/>
+        </w:rPr>
+        <w:t>assad DIM är hos Grade.” Rad 300-301</w:t>
+      </w:r>
+      <w:r>
+        <w:rPr>
+          <w:rFonts w:ascii="Times New Roman" w:hAnsi="Times New Roman" w:cs="Times New Roman"/>
+          <w:sz w:val="22"/>
+          <w:szCs w:val="22"/>
+        </w:rPr>
+        <w:t>.</w:t>
       </w:r>
     </w:p>
     <w:p>
@@ -1436,7 +1462,15 @@
           <w:sz w:val="22"/>
           <w:szCs w:val="22"/>
         </w:rPr>
-        <w:t>” Rad 284.</w:t>
+        <w:t>” Rad 303-305</w:t>
+      </w:r>
+      <w:r>
+        <w:rPr>
+          <w:rFonts w:ascii="Times New Roman" w:hAnsi="Times New Roman" w:cs="Times New Roman"/>
+          <w:sz w:val="22"/>
+          <w:szCs w:val="22"/>
+        </w:rPr>
+        <w:t>.</w:t>
       </w:r>
     </w:p>
     <w:p>
@@ -1714,16 +1748,322 @@
           <w:szCs w:val="22"/>
         </w:rPr>
       </w:pPr>
+      <w:r>
+        <w:rPr>
+          <w:rFonts w:ascii="Times New Roman" w:hAnsi="Times New Roman" w:cs="Times New Roman"/>
+          <w:sz w:val="22"/>
+          <w:szCs w:val="22"/>
+        </w:rPr>
+        <w:t>”</w:t>
+      </w:r>
+      <w:r>
+        <w:rPr>
+          <w:rFonts w:ascii="Times New Roman" w:hAnsi="Times New Roman" w:cs="Times New Roman"/>
+          <w:sz w:val="22"/>
+          <w:szCs w:val="22"/>
+        </w:rPr>
+        <w:t>Denna strategi speglar strategin från tidigare studier som syftat att kartlägga individuella pedagogiska modeller på de olika pedagogiska perspektiven (</w:t>
+      </w:r>
+      <w:r>
+        <w:rPr>
+          <w:rFonts w:ascii="Times New Roman" w:hAnsi="Times New Roman" w:cs="Times New Roman"/>
+          <w:sz w:val="22"/>
+          <w:szCs w:val="22"/>
+        </w:rPr>
+        <w:fldChar w:fldCharType="begin"/>
+      </w:r>
+      <w:r>
+        <w:rPr>
+          <w:rFonts w:ascii="Times New Roman" w:hAnsi="Times New Roman" w:cs="Times New Roman"/>
+          <w:sz w:val="22"/>
+          <w:szCs w:val="22"/>
+        </w:rPr>
+        <w:instrText xml:space="preserve"> ADDIN ZOTERO_ITEM CSL_CITATION {"citationID":"NGmTcghj","properties":{"formattedCitation":"\\uldash{(Mayes &amp; de Freitas, 2004)}","plainCitation":"(Mayes &amp; de Freitas, 2004)","dontUpdate":true,"noteIndex":0},"citationItems":[{"id":34,"uris":["http://zotero.org/users/local/QsygNxKM/items/FADQLDDZ"],"uri":["http://zotero.org/users/local/QsygNxKM/items/FADQLDDZ"],"itemData":{"id":34,"type":"article-journal","title":"Review of e-learning theories, frameworks and models","container-title":"JISC e-Learning Models Desk Study","issue":"1","source":"Zotero","language":"English","author":[{"family":"Mayes","given":"Terry"},{"family":"Freitas","given":"Sara","non-dropping-particle":"de"}],"issued":{"date-parts":[["2004"]]}}}],"schema":"https://github.com/citation-style-language/schema/raw/master/csl-citation.json"} </w:instrText>
+      </w:r>
+      <w:r>
+        <w:rPr>
+          <w:rFonts w:ascii="Times New Roman" w:hAnsi="Times New Roman" w:cs="Times New Roman"/>
+          <w:sz w:val="22"/>
+          <w:szCs w:val="22"/>
+        </w:rPr>
+        <w:fldChar w:fldCharType="separate"/>
+      </w:r>
+      <w:r>
+        <w:rPr>
+          <w:rFonts w:ascii="Times New Roman" w:hAnsi="Times New Roman" w:cs="Times New Roman"/>
+          <w:sz w:val="22"/>
+          <w:szCs w:val="22"/>
+        </w:rPr>
+        <w:t>Mayes &amp; de Freitas, 2004)</w:t>
+      </w:r>
+      <w:r>
+        <w:rPr>
+          <w:rFonts w:ascii="Times New Roman" w:hAnsi="Times New Roman" w:cs="Times New Roman"/>
+          <w:sz w:val="22"/>
+          <w:szCs w:val="22"/>
+        </w:rPr>
+        <w:fldChar w:fldCharType="end"/>
+      </w:r>
+      <w:r>
+        <w:rPr>
+          <w:rFonts w:ascii="Times New Roman" w:hAnsi="Times New Roman" w:cs="Times New Roman"/>
+          <w:sz w:val="22"/>
+          <w:szCs w:val="22"/>
+        </w:rPr>
+        <w:t>. I Mayes &amp; de Freitas studie är varje perspektiv representerat av en fråga. Genom att analysera vilken fråga som bäst karaktäriserar en specifik modell kunde de förstå vilket perspektiv modellen korresponderar bäst med. Jämfört med Mayes &amp; de Freitas, hade strategin som användes i denna studie fördelen att använda ett flertal frågor per perspektiv, vilket ger ett mer nyanserat resultat. I och med att denna studie representerar varje pedagogiskt perspektiv med en modell från perspektivet, har studien också möjlighet att direkt identifiera en möjlig modell som skulle kunna implementeras i företaget.</w:t>
+      </w:r>
+      <w:r>
+        <w:rPr>
+          <w:rFonts w:ascii="Times New Roman" w:hAnsi="Times New Roman" w:cs="Times New Roman"/>
+          <w:sz w:val="22"/>
+          <w:szCs w:val="22"/>
+        </w:rPr>
+        <w:t>”</w:t>
+      </w:r>
+      <w:r>
+        <w:rPr>
+          <w:rFonts w:ascii="Times New Roman" w:hAnsi="Times New Roman" w:cs="Times New Roman"/>
+          <w:sz w:val="22"/>
+          <w:szCs w:val="22"/>
+        </w:rPr>
+        <w:t xml:space="preserve"> Rad 335-343.</w:t>
+      </w:r>
+    </w:p>
+    <w:p>
+      <w:pPr>
+        <w:rPr>
+          <w:rFonts w:ascii="Times New Roman" w:hAnsi="Times New Roman" w:cs="Times New Roman"/>
+          <w:sz w:val="22"/>
+          <w:szCs w:val="22"/>
+        </w:rPr>
+      </w:pPr>
+    </w:p>
+    <w:p>
+      <w:pPr>
+        <w:rPr>
+          <w:rFonts w:ascii="Times New Roman" w:eastAsia="Times New Roman" w:hAnsi="Times New Roman" w:cs="Times New Roman"/>
+          <w:color w:val="222222"/>
+          <w:sz w:val="22"/>
+          <w:szCs w:val="22"/>
+          <w:shd w:val="clear" w:color="auto" w:fill="FFFFFF"/>
+        </w:rPr>
+      </w:pPr>
+      <w:r>
+        <w:rPr>
+          <w:rFonts w:ascii="Times New Roman" w:hAnsi="Times New Roman" w:cs="Times New Roman"/>
+          <w:sz w:val="22"/>
+          <w:szCs w:val="22"/>
+        </w:rPr>
+        <w:t>”</w:t>
+      </w:r>
+      <w:proofErr w:type="spellStart"/>
+      <w:r>
+        <w:rPr>
+          <w:rFonts w:ascii="Times New Roman" w:hAnsi="Times New Roman" w:cs="Times New Roman"/>
+          <w:sz w:val="22"/>
+          <w:szCs w:val="22"/>
+        </w:rPr>
+        <w:t>Kocadere</w:t>
+      </w:r>
+      <w:proofErr w:type="spellEnd"/>
+      <w:r>
+        <w:rPr>
+          <w:rFonts w:ascii="Times New Roman" w:hAnsi="Times New Roman" w:cs="Times New Roman"/>
+          <w:sz w:val="22"/>
+          <w:szCs w:val="22"/>
+        </w:rPr>
+        <w:t xml:space="preserve"> &amp; </w:t>
+      </w:r>
+      <w:proofErr w:type="spellStart"/>
+      <w:r>
+        <w:rPr>
+          <w:rFonts w:ascii="Times New Roman" w:hAnsi="Times New Roman" w:cs="Times New Roman"/>
+          <w:sz w:val="22"/>
+          <w:szCs w:val="22"/>
+        </w:rPr>
+        <w:t>Ozgen</w:t>
+      </w:r>
+      <w:proofErr w:type="spellEnd"/>
+      <w:r>
+        <w:rPr>
+          <w:rFonts w:ascii="Times New Roman" w:hAnsi="Times New Roman" w:cs="Times New Roman"/>
+          <w:sz w:val="22"/>
+          <w:szCs w:val="22"/>
+        </w:rPr>
+        <w:t xml:space="preserve"> </w:t>
+      </w:r>
+      <w:r>
+        <w:rPr>
+          <w:rFonts w:ascii="Times New Roman" w:eastAsia="Times New Roman" w:hAnsi="Times New Roman" w:cs="Times New Roman"/>
+          <w:color w:val="222222"/>
+          <w:sz w:val="22"/>
+          <w:szCs w:val="22"/>
+          <w:shd w:val="clear" w:color="auto" w:fill="FFFFFF"/>
+        </w:rPr>
+        <w:t>har låtit studenter utföra en kursevaluering utifrån en pedagogisk modell (</w:t>
+      </w:r>
+      <w:r>
+        <w:rPr>
+          <w:rFonts w:ascii="Times New Roman" w:eastAsia="Times New Roman" w:hAnsi="Times New Roman" w:cs="Times New Roman"/>
+          <w:color w:val="222222"/>
+          <w:sz w:val="22"/>
+          <w:szCs w:val="22"/>
+          <w:shd w:val="clear" w:color="auto" w:fill="FFFFFF"/>
+        </w:rPr>
+        <w:fldChar w:fldCharType="begin"/>
+      </w:r>
+      <w:r>
+        <w:rPr>
+          <w:rFonts w:ascii="Times New Roman" w:eastAsia="Times New Roman" w:hAnsi="Times New Roman" w:cs="Times New Roman"/>
+          <w:color w:val="222222"/>
+          <w:sz w:val="22"/>
+          <w:szCs w:val="22"/>
+          <w:shd w:val="clear" w:color="auto" w:fill="FFFFFF"/>
+        </w:rPr>
+        <w:instrText xml:space="preserve"> ADDIN ZOTERO_ITEM CSL_CITATION {"citationID":"gLtiWOFX","properties":{"formattedCitation":"\\uldash{(Kocadere &amp; Ozgen, 2012)}","plainCitation":"(Kocadere &amp; Ozgen, 2012)","dontUpdate":true,"noteIndex":0},"citationItems":[{"id":109,"uris":["http://zotero.org/users/local/QsygNxKM/items/3W4WUQP5"],"uri":["http://zotero.org/users/local/QsygNxKM/items/3W4WUQP5"],"itemData":{"id":109,"type":"article-journal","title":"Assessment of Basic Design Course in Terms of Constructivist Learning Theory","container-title":"Procedia - Social and Behavioral Sciences","page":"115-119","volume":"51","source":"Crossref","abstract":"Design education is a process that allows multiple solutions and different points of views, where individuality in interpretation and expression are encouraged. Design courses take place in a studio environment where students deal actively with projects related to everyday life and evaluation is an indispensible part of learning. Due to its structure, design education appears to be compatible with constructivist learning theory. Basic Design is the common course of different design departments, which establishes the required foundation for any kind of professional design training. The purpose of this study is to analyze the Basic Design course from a constructivist point of view.","URL":"https://linkinghub.elsevier.com/retrieve/pii/S1877042812032661","DOI":"10.1016/j.sbspro.2012.08.128","ISSN":"18770428","language":"en","author":[{"family":"Kocadere","given":"Selay Arkun"},{"family":"Ozgen","given":"Dalsu"}],"issued":{"date-parts":[["2012"]]},"accessed":{"date-parts":[["2018",12,2]]}}}],"schema":"https://github.com/citation-style-language/schema/raw/master/csl-citation.json"} </w:instrText>
+      </w:r>
+      <w:r>
+        <w:rPr>
+          <w:rFonts w:ascii="Times New Roman" w:eastAsia="Times New Roman" w:hAnsi="Times New Roman" w:cs="Times New Roman"/>
+          <w:color w:val="222222"/>
+          <w:sz w:val="22"/>
+          <w:szCs w:val="22"/>
+          <w:shd w:val="clear" w:color="auto" w:fill="FFFFFF"/>
+        </w:rPr>
+        <w:fldChar w:fldCharType="separate"/>
+      </w:r>
+      <w:proofErr w:type="spellStart"/>
+      <w:r>
+        <w:rPr>
+          <w:rFonts w:ascii="Times New Roman" w:hAnsi="Times New Roman" w:cs="Times New Roman"/>
+          <w:sz w:val="22"/>
+          <w:szCs w:val="22"/>
+        </w:rPr>
+        <w:t>Kocadere</w:t>
+      </w:r>
+      <w:proofErr w:type="spellEnd"/>
+      <w:r>
+        <w:rPr>
+          <w:rFonts w:ascii="Times New Roman" w:hAnsi="Times New Roman" w:cs="Times New Roman"/>
+          <w:sz w:val="22"/>
+          <w:szCs w:val="22"/>
+        </w:rPr>
+        <w:t xml:space="preserve"> &amp; </w:t>
+      </w:r>
+      <w:proofErr w:type="spellStart"/>
+      <w:r>
+        <w:rPr>
+          <w:rFonts w:ascii="Times New Roman" w:hAnsi="Times New Roman" w:cs="Times New Roman"/>
+          <w:sz w:val="22"/>
+          <w:szCs w:val="22"/>
+        </w:rPr>
+        <w:t>Ozgen</w:t>
+      </w:r>
+      <w:proofErr w:type="spellEnd"/>
+      <w:r>
+        <w:rPr>
+          <w:rFonts w:ascii="Times New Roman" w:hAnsi="Times New Roman" w:cs="Times New Roman"/>
+          <w:sz w:val="22"/>
+          <w:szCs w:val="22"/>
+        </w:rPr>
+        <w:t>, 2012).</w:t>
+      </w:r>
+      <w:r>
+        <w:rPr>
+          <w:rFonts w:ascii="Times New Roman" w:hAnsi="Times New Roman" w:cs="Times New Roman"/>
+          <w:color w:val="000000"/>
+          <w:sz w:val="22"/>
+          <w:szCs w:val="22"/>
+          <w:u w:val="dash"/>
+        </w:rPr>
+        <w:t xml:space="preserve"> </w:t>
+      </w:r>
+      <w:r>
+        <w:rPr>
+          <w:rFonts w:ascii="Times New Roman" w:eastAsia="Times New Roman" w:hAnsi="Times New Roman" w:cs="Times New Roman"/>
+          <w:color w:val="222222"/>
+          <w:sz w:val="22"/>
+          <w:szCs w:val="22"/>
+          <w:shd w:val="clear" w:color="auto" w:fill="FFFFFF"/>
+        </w:rPr>
+        <w:fldChar w:fldCharType="end"/>
+      </w:r>
+      <w:r>
+        <w:rPr>
+          <w:rFonts w:ascii="Times New Roman" w:eastAsia="Times New Roman" w:hAnsi="Times New Roman" w:cs="Times New Roman"/>
+          <w:color w:val="222222"/>
+          <w:sz w:val="22"/>
+          <w:szCs w:val="22"/>
+          <w:shd w:val="clear" w:color="auto" w:fill="FFFFFF"/>
+        </w:rPr>
+        <w:t xml:space="preserve">En likvärdig poängskala som </w:t>
+      </w:r>
       <w:proofErr w:type="gramStart"/>
       <w:r>
         <w:rPr>
-          <w:rFonts w:ascii="Times New Roman" w:hAnsi="Times New Roman" w:cs="Times New Roman"/>
-          <w:sz w:val="22"/>
-          <w:szCs w:val="22"/>
-        </w:rPr>
-        <w:t>””</w:t>
+          <w:rFonts w:ascii="Times New Roman" w:eastAsia="Times New Roman" w:hAnsi="Times New Roman" w:cs="Times New Roman"/>
+          <w:color w:val="222222"/>
+          <w:sz w:val="22"/>
+          <w:szCs w:val="22"/>
+          <w:shd w:val="clear" w:color="auto" w:fill="FFFFFF"/>
+        </w:rPr>
+        <w:t>nyttjats</w:t>
       </w:r>
       <w:proofErr w:type="gramEnd"/>
+      <w:r>
+        <w:rPr>
+          <w:rFonts w:ascii="Times New Roman" w:eastAsia="Times New Roman" w:hAnsi="Times New Roman" w:cs="Times New Roman"/>
+          <w:color w:val="222222"/>
+          <w:sz w:val="22"/>
+          <w:szCs w:val="22"/>
+          <w:shd w:val="clear" w:color="auto" w:fill="FFFFFF"/>
+        </w:rPr>
+        <w:t xml:space="preserve"> i denna studie användes för att poängsätta hur väl kursens tillvägagångssätt passar in med modellkriterierna. </w:t>
+      </w:r>
+      <w:proofErr w:type="spellStart"/>
+      <w:r>
+        <w:rPr>
+          <w:rFonts w:ascii="Times New Roman" w:hAnsi="Times New Roman" w:cs="Times New Roman"/>
+          <w:sz w:val="22"/>
+          <w:szCs w:val="22"/>
+        </w:rPr>
+        <w:t>Kocadere</w:t>
+      </w:r>
+      <w:proofErr w:type="spellEnd"/>
+      <w:r>
+        <w:rPr>
+          <w:rFonts w:ascii="Times New Roman" w:hAnsi="Times New Roman" w:cs="Times New Roman"/>
+          <w:sz w:val="22"/>
+          <w:szCs w:val="22"/>
+        </w:rPr>
+        <w:t xml:space="preserve"> &amp; </w:t>
+      </w:r>
+      <w:proofErr w:type="spellStart"/>
+      <w:r>
+        <w:rPr>
+          <w:rFonts w:ascii="Times New Roman" w:hAnsi="Times New Roman" w:cs="Times New Roman"/>
+          <w:sz w:val="22"/>
+          <w:szCs w:val="22"/>
+        </w:rPr>
+        <w:t>Ozgen</w:t>
+      </w:r>
+      <w:proofErr w:type="spellEnd"/>
+      <w:r>
+        <w:rPr>
+          <w:rFonts w:ascii="Times New Roman" w:hAnsi="Times New Roman" w:cs="Times New Roman"/>
+          <w:sz w:val="22"/>
+          <w:szCs w:val="22"/>
+        </w:rPr>
+        <w:t xml:space="preserve"> studien har däremot bara 6 frågor som representera modellkriterierna och de är inte uppdelade utefter modell-fas eller element. Därför saknar studien underlag för att ge förslag till specifika kursförbättringar. Dessutom, med tanke på poängspridningen som observeras i denna studie med totalt 17 frågor, skulle deras studieupplägg gynnas av ett flertal frågor.”</w:t>
+      </w:r>
+      <w:r>
+        <w:rPr>
+          <w:rFonts w:ascii="Times New Roman" w:hAnsi="Times New Roman" w:cs="Times New Roman"/>
+          <w:sz w:val="22"/>
+          <w:szCs w:val="22"/>
+        </w:rPr>
+        <w:t xml:space="preserve"> Rad 374-381.</w:t>
+      </w:r>
     </w:p>
     <w:p>
       <w:pPr>
@@ -1759,8 +2099,6 @@
         </w:rPr>
         <w:t xml:space="preserve">Kommentar: </w:t>
       </w:r>
-      <w:bookmarkStart w:id="0" w:name="_GoBack"/>
-      <w:bookmarkEnd w:id="0"/>
     </w:p>
     <w:p>
       <w:pPr>
@@ -1869,7 +2207,15 @@
           <w:sz w:val="22"/>
           <w:szCs w:val="22"/>
         </w:rPr>
-        <w:t xml:space="preserve"> Rad 303-306.</w:t>
+        <w:t xml:space="preserve"> Rad 320-323</w:t>
+      </w:r>
+      <w:r>
+        <w:rPr>
+          <w:rFonts w:ascii="Times New Roman" w:hAnsi="Times New Roman" w:cs="Times New Roman"/>
+          <w:sz w:val="22"/>
+          <w:szCs w:val="22"/>
+        </w:rPr>
+        <w:t>.</w:t>
       </w:r>
     </w:p>
     <w:p>
@@ -1935,7 +2281,7 @@
     </w:p>
     <w:p>
       <w:pPr>
-        <w:pStyle w:val="CommentText"/>
+        <w:pStyle w:val="Kommentarer"/>
         <w:rPr>
           <w:rFonts w:cs="Times New Roman"/>
           <w:sz w:val="22"/>
@@ -2035,7 +2381,15 @@
           <w:sz w:val="22"/>
           <w:szCs w:val="22"/>
         </w:rPr>
-        <w:t xml:space="preserve"> 331-333.</w:t>
+        <w:t xml:space="preserve"> 343-344</w:t>
+      </w:r>
+      <w:r>
+        <w:rPr>
+          <w:rFonts w:ascii="Times New Roman" w:hAnsi="Times New Roman" w:cs="Times New Roman"/>
+          <w:sz w:val="22"/>
+          <w:szCs w:val="22"/>
+        </w:rPr>
+        <w:t>.</w:t>
       </w:r>
     </w:p>
     <w:p>
@@ -2084,7 +2438,7 @@
     </w:p>
     <w:p>
       <w:pPr>
-        <w:pStyle w:val="CommentText"/>
+        <w:pStyle w:val="Kommentarer"/>
         <w:rPr>
           <w:rFonts w:cs="Times New Roman"/>
           <w:sz w:val="22"/>
@@ -2217,7 +2571,31 @@
           <w:sz w:val="22"/>
           <w:szCs w:val="22"/>
         </w:rPr>
-        <w:t xml:space="preserve"> 334.</w:t>
+        <w:t xml:space="preserve"> 3</w:t>
+      </w:r>
+      <w:r>
+        <w:rPr>
+          <w:rFonts w:ascii="Times New Roman" w:hAnsi="Times New Roman" w:cs="Times New Roman"/>
+          <w:sz w:val="22"/>
+          <w:szCs w:val="22"/>
+        </w:rPr>
+        <w:t>4</w:t>
+      </w:r>
+      <w:r>
+        <w:rPr>
+          <w:rFonts w:ascii="Times New Roman" w:hAnsi="Times New Roman" w:cs="Times New Roman"/>
+          <w:sz w:val="22"/>
+          <w:szCs w:val="22"/>
+        </w:rPr>
+        <w:t>6</w:t>
+      </w:r>
+      <w:r>
+        <w:rPr>
+          <w:rFonts w:ascii="Times New Roman" w:hAnsi="Times New Roman" w:cs="Times New Roman"/>
+          <w:sz w:val="22"/>
+          <w:szCs w:val="22"/>
+        </w:rPr>
+        <w:t>.</w:t>
       </w:r>
     </w:p>
     <w:p>
@@ -2353,7 +2731,15 @@
           <w:sz w:val="22"/>
           <w:szCs w:val="22"/>
         </w:rPr>
-        <w:t xml:space="preserve"> Rad 336.</w:t>
+        <w:t xml:space="preserve"> Rad 347</w:t>
+      </w:r>
+      <w:r>
+        <w:rPr>
+          <w:rFonts w:ascii="Times New Roman" w:hAnsi="Times New Roman" w:cs="Times New Roman"/>
+          <w:sz w:val="22"/>
+          <w:szCs w:val="22"/>
+        </w:rPr>
+        <w:t>.</w:t>
       </w:r>
     </w:p>
     <w:p>
@@ -2571,7 +2957,23 @@
           <w:sz w:val="22"/>
           <w:szCs w:val="22"/>
         </w:rPr>
-        <w:t xml:space="preserve"> enda pedagogisk modell.” Rad 371.</w:t>
+        <w:t xml:space="preserve"> en</w:t>
+      </w:r>
+      <w:r>
+        <w:rPr>
+          <w:rFonts w:ascii="Times New Roman" w:hAnsi="Times New Roman" w:cs="Times New Roman"/>
+          <w:sz w:val="22"/>
+          <w:szCs w:val="22"/>
+        </w:rPr>
+        <w:t>da pedagogisk modell.” Rad 383</w:t>
+      </w:r>
+      <w:r>
+        <w:rPr>
+          <w:rFonts w:ascii="Times New Roman" w:hAnsi="Times New Roman" w:cs="Times New Roman"/>
+          <w:sz w:val="22"/>
+          <w:szCs w:val="22"/>
+        </w:rPr>
+        <w:t>.</w:t>
       </w:r>
     </w:p>
     <w:sectPr>
@@ -2746,13 +3148,13 @@
       <w:rFonts w:asciiTheme="majorHAnsi" w:hAnsiTheme="majorHAnsi"/>
     </w:rPr>
   </w:style>
-  <w:style w:type="character" w:default="1" w:styleId="DefaultParagraphFont">
+  <w:style w:type="character" w:default="1" w:styleId="Standardstycketypsnitt">
     <w:name w:val="Default Paragraph Font"/>
     <w:uiPriority w:val="1"/>
     <w:semiHidden/>
     <w:unhideWhenUsed/>
   </w:style>
-  <w:style w:type="table" w:default="1" w:styleId="TableNormal">
+  <w:style w:type="table" w:default="1" w:styleId="Normaltabell">
     <w:name w:val="Normal Table"/>
     <w:uiPriority w:val="99"/>
     <w:semiHidden/>
@@ -2767,13 +3169,13 @@
       </w:tblCellMar>
     </w:tblPr>
   </w:style>
-  <w:style w:type="numbering" w:default="1" w:styleId="NoList">
+  <w:style w:type="numbering" w:default="1" w:styleId="Ingenlista">
     <w:name w:val="No List"/>
     <w:uiPriority w:val="99"/>
     <w:semiHidden/>
     <w:unhideWhenUsed/>
   </w:style>
-  <w:style w:type="paragraph" w:styleId="ListParagraph">
+  <w:style w:type="paragraph" w:styleId="Liststycke">
     <w:name w:val="List Paragraph"/>
     <w:basedOn w:val="Normal"/>
     <w:uiPriority w:val="34"/>
@@ -2784,9 +3186,9 @@
       <w:contextualSpacing/>
     </w:pPr>
   </w:style>
-  <w:style w:type="character" w:styleId="CommentReference">
+  <w:style w:type="character" w:styleId="Kommentarsreferens">
     <w:name w:val="annotation reference"/>
-    <w:basedOn w:val="DefaultParagraphFont"/>
+    <w:basedOn w:val="Standardstycketypsnitt"/>
     <w:uiPriority w:val="99"/>
     <w:semiHidden/>
     <w:unhideWhenUsed/>
@@ -2797,10 +3199,10 @@
       <w:szCs w:val="18"/>
     </w:rPr>
   </w:style>
-  <w:style w:type="character" w:customStyle="1" w:styleId="CommentTextChar">
-    <w:name w:val="Comment Text Char"/>
-    <w:basedOn w:val="DefaultParagraphFont"/>
-    <w:link w:val="CommentText"/>
+  <w:style w:type="character" w:customStyle="1" w:styleId="KommentarerChar">
+    <w:name w:val="Kommentarer Char"/>
+    <w:basedOn w:val="Standardstycketypsnitt"/>
+    <w:link w:val="Kommentarer"/>
     <w:uiPriority w:val="99"/>
     <w:qFormat/>
     <w:rsid w:val="00C56BBA"/>
@@ -2808,10 +3210,10 @@
       <w:rFonts w:ascii="Times New Roman" w:hAnsi="Times New Roman"/>
     </w:rPr>
   </w:style>
-  <w:style w:type="paragraph" w:styleId="CommentText">
+  <w:style w:type="paragraph" w:styleId="Kommentarer">
     <w:name w:val="annotation text"/>
     <w:basedOn w:val="Normal"/>
-    <w:link w:val="CommentTextChar"/>
+    <w:link w:val="KommentarerChar"/>
     <w:uiPriority w:val="99"/>
     <w:unhideWhenUsed/>
     <w:qFormat/>
@@ -2822,7 +3224,7 @@
   </w:style>
   <w:style w:type="character" w:customStyle="1" w:styleId="KommentarerChar1">
     <w:name w:val="Kommentarer Char1"/>
-    <w:basedOn w:val="DefaultParagraphFont"/>
+    <w:basedOn w:val="Standardstycketypsnitt"/>
     <w:uiPriority w:val="99"/>
     <w:semiHidden/>
     <w:rsid w:val="00C56BBA"/>
@@ -2830,10 +3232,10 @@
       <w:rFonts w:asciiTheme="majorHAnsi" w:hAnsiTheme="majorHAnsi"/>
     </w:rPr>
   </w:style>
-  <w:style w:type="paragraph" w:styleId="BalloonText">
+  <w:style w:type="paragraph" w:styleId="Bubbeltext">
     <w:name w:val="Balloon Text"/>
     <w:basedOn w:val="Normal"/>
-    <w:link w:val="BalloonTextChar"/>
+    <w:link w:val="BubbeltextChar"/>
     <w:uiPriority w:val="99"/>
     <w:semiHidden/>
     <w:unhideWhenUsed/>
@@ -2844,10 +3246,10 @@
       <w:szCs w:val="18"/>
     </w:rPr>
   </w:style>
-  <w:style w:type="character" w:customStyle="1" w:styleId="BalloonTextChar">
-    <w:name w:val="Balloon Text Char"/>
-    <w:basedOn w:val="DefaultParagraphFont"/>
-    <w:link w:val="BalloonText"/>
+  <w:style w:type="character" w:customStyle="1" w:styleId="BubbeltextChar">
+    <w:name w:val="Bubbeltext Char"/>
+    <w:basedOn w:val="Standardstycketypsnitt"/>
+    <w:link w:val="Bubbeltext"/>
     <w:uiPriority w:val="99"/>
     <w:semiHidden/>
     <w:rsid w:val="00C56BBA"/>
@@ -2857,9 +3259,9 @@
       <w:szCs w:val="18"/>
     </w:rPr>
   </w:style>
-  <w:style w:type="character" w:styleId="Hyperlink">
+  <w:style w:type="character" w:styleId="Hyperlnk">
     <w:name w:val="Hyperlink"/>
-    <w:basedOn w:val="DefaultParagraphFont"/>
+    <w:basedOn w:val="Standardstycketypsnitt"/>
     <w:uiPriority w:val="99"/>
     <w:unhideWhenUsed/>
     <w:rsid w:val="00F67D40"/>
@@ -2868,9 +3270,9 @@
       <w:u w:val="single"/>
     </w:rPr>
   </w:style>
-  <w:style w:type="character" w:styleId="FollowedHyperlink">
+  <w:style w:type="character" w:styleId="AnvndHyperlnk">
     <w:name w:val="FollowedHyperlink"/>
-    <w:basedOn w:val="DefaultParagraphFont"/>
+    <w:basedOn w:val="Standardstycketypsnitt"/>
     <w:uiPriority w:val="99"/>
     <w:semiHidden/>
     <w:unhideWhenUsed/>
@@ -2882,14 +3284,14 @@
   </w:style>
   <w:style w:type="character" w:customStyle="1" w:styleId="apple-converted-space">
     <w:name w:val="apple-converted-space"/>
-    <w:basedOn w:val="DefaultParagraphFont"/>
+    <w:basedOn w:val="Standardstycketypsnitt"/>
     <w:rsid w:val="00C72F8F"/>
   </w:style>
-  <w:style w:type="paragraph" w:styleId="CommentSubject">
+  <w:style w:type="paragraph" w:styleId="Kommentarsmne">
     <w:name w:val="annotation subject"/>
-    <w:basedOn w:val="CommentText"/>
-    <w:next w:val="CommentText"/>
-    <w:link w:val="CommentSubjectChar"/>
+    <w:basedOn w:val="Kommentarer"/>
+    <w:next w:val="Kommentarer"/>
+    <w:link w:val="KommentarsmneChar"/>
     <w:uiPriority w:val="99"/>
     <w:semiHidden/>
     <w:unhideWhenUsed/>
@@ -2902,10 +3304,10 @@
       <w:szCs w:val="20"/>
     </w:rPr>
   </w:style>
-  <w:style w:type="character" w:customStyle="1" w:styleId="CommentSubjectChar">
-    <w:name w:val="Comment Subject Char"/>
-    <w:basedOn w:val="CommentTextChar"/>
-    <w:link w:val="CommentSubject"/>
+  <w:style w:type="character" w:customStyle="1" w:styleId="KommentarsmneChar">
+    <w:name w:val="Kommentarsämne Char"/>
+    <w:basedOn w:val="KommentarerChar"/>
+    <w:link w:val="Kommentarsmne"/>
     <w:uiPriority w:val="99"/>
     <w:semiHidden/>
     <w:rsid w:val="0004166C"/>
@@ -3082,13 +3484,13 @@
       <w:rFonts w:asciiTheme="majorHAnsi" w:hAnsiTheme="majorHAnsi"/>
     </w:rPr>
   </w:style>
-  <w:style w:type="character" w:default="1" w:styleId="DefaultParagraphFont">
+  <w:style w:type="character" w:default="1" w:styleId="Standardstycketypsnitt">
     <w:name w:val="Default Paragraph Font"/>
     <w:uiPriority w:val="1"/>
     <w:semiHidden/>
     <w:unhideWhenUsed/>
   </w:style>
-  <w:style w:type="table" w:default="1" w:styleId="TableNormal">
+  <w:style w:type="table" w:default="1" w:styleId="Normaltabell">
     <w:name w:val="Normal Table"/>
     <w:uiPriority w:val="99"/>
     <w:semiHidden/>
@@ -3103,13 +3505,13 @@
       </w:tblCellMar>
     </w:tblPr>
   </w:style>
-  <w:style w:type="numbering" w:default="1" w:styleId="NoList">
+  <w:style w:type="numbering" w:default="1" w:styleId="Ingenlista">
     <w:name w:val="No List"/>
     <w:uiPriority w:val="99"/>
     <w:semiHidden/>
     <w:unhideWhenUsed/>
   </w:style>
-  <w:style w:type="paragraph" w:styleId="ListParagraph">
+  <w:style w:type="paragraph" w:styleId="Liststycke">
     <w:name w:val="List Paragraph"/>
     <w:basedOn w:val="Normal"/>
     <w:uiPriority w:val="34"/>
@@ -3120,9 +3522,9 @@
       <w:contextualSpacing/>
     </w:pPr>
   </w:style>
-  <w:style w:type="character" w:styleId="CommentReference">
+  <w:style w:type="character" w:styleId="Kommentarsreferens">
     <w:name w:val="annotation reference"/>
-    <w:basedOn w:val="DefaultParagraphFont"/>
+    <w:basedOn w:val="Standardstycketypsnitt"/>
     <w:uiPriority w:val="99"/>
     <w:semiHidden/>
     <w:unhideWhenUsed/>
@@ -3133,10 +3535,10 @@
       <w:szCs w:val="18"/>
     </w:rPr>
   </w:style>
-  <w:style w:type="character" w:customStyle="1" w:styleId="CommentTextChar">
-    <w:name w:val="Comment Text Char"/>
-    <w:basedOn w:val="DefaultParagraphFont"/>
-    <w:link w:val="CommentText"/>
+  <w:style w:type="character" w:customStyle="1" w:styleId="KommentarerChar">
+    <w:name w:val="Kommentarer Char"/>
+    <w:basedOn w:val="Standardstycketypsnitt"/>
+    <w:link w:val="Kommentarer"/>
     <w:uiPriority w:val="99"/>
     <w:qFormat/>
     <w:rsid w:val="00C56BBA"/>
@@ -3144,10 +3546,10 @@
       <w:rFonts w:ascii="Times New Roman" w:hAnsi="Times New Roman"/>
     </w:rPr>
   </w:style>
-  <w:style w:type="paragraph" w:styleId="CommentText">
+  <w:style w:type="paragraph" w:styleId="Kommentarer">
     <w:name w:val="annotation text"/>
     <w:basedOn w:val="Normal"/>
-    <w:link w:val="CommentTextChar"/>
+    <w:link w:val="KommentarerChar"/>
     <w:uiPriority w:val="99"/>
     <w:unhideWhenUsed/>
     <w:qFormat/>
@@ -3158,7 +3560,7 @@
   </w:style>
   <w:style w:type="character" w:customStyle="1" w:styleId="KommentarerChar1">
     <w:name w:val="Kommentarer Char1"/>
-    <w:basedOn w:val="DefaultParagraphFont"/>
+    <w:basedOn w:val="Standardstycketypsnitt"/>
     <w:uiPriority w:val="99"/>
     <w:semiHidden/>
     <w:rsid w:val="00C56BBA"/>
@@ -3166,10 +3568,10 @@
       <w:rFonts w:asciiTheme="majorHAnsi" w:hAnsiTheme="majorHAnsi"/>
     </w:rPr>
   </w:style>
-  <w:style w:type="paragraph" w:styleId="BalloonText">
+  <w:style w:type="paragraph" w:styleId="Bubbeltext">
     <w:name w:val="Balloon Text"/>
     <w:basedOn w:val="Normal"/>
-    <w:link w:val="BalloonTextChar"/>
+    <w:link w:val="BubbeltextChar"/>
     <w:uiPriority w:val="99"/>
     <w:semiHidden/>
     <w:unhideWhenUsed/>
@@ -3180,10 +3582,10 @@
       <w:szCs w:val="18"/>
     </w:rPr>
   </w:style>
-  <w:style w:type="character" w:customStyle="1" w:styleId="BalloonTextChar">
-    <w:name w:val="Balloon Text Char"/>
-    <w:basedOn w:val="DefaultParagraphFont"/>
-    <w:link w:val="BalloonText"/>
+  <w:style w:type="character" w:customStyle="1" w:styleId="BubbeltextChar">
+    <w:name w:val="Bubbeltext Char"/>
+    <w:basedOn w:val="Standardstycketypsnitt"/>
+    <w:link w:val="Bubbeltext"/>
     <w:uiPriority w:val="99"/>
     <w:semiHidden/>
     <w:rsid w:val="00C56BBA"/>
@@ -3193,9 +3595,9 @@
       <w:szCs w:val="18"/>
     </w:rPr>
   </w:style>
-  <w:style w:type="character" w:styleId="Hyperlink">
+  <w:style w:type="character" w:styleId="Hyperlnk">
     <w:name w:val="Hyperlink"/>
-    <w:basedOn w:val="DefaultParagraphFont"/>
+    <w:basedOn w:val="Standardstycketypsnitt"/>
     <w:uiPriority w:val="99"/>
     <w:unhideWhenUsed/>
     <w:rsid w:val="00F67D40"/>
@@ -3204,9 +3606,9 @@
       <w:u w:val="single"/>
     </w:rPr>
   </w:style>
-  <w:style w:type="character" w:styleId="FollowedHyperlink">
+  <w:style w:type="character" w:styleId="AnvndHyperlnk">
     <w:name w:val="FollowedHyperlink"/>
-    <w:basedOn w:val="DefaultParagraphFont"/>
+    <w:basedOn w:val="Standardstycketypsnitt"/>
     <w:uiPriority w:val="99"/>
     <w:semiHidden/>
     <w:unhideWhenUsed/>
@@ -3218,14 +3620,14 @@
   </w:style>
   <w:style w:type="character" w:customStyle="1" w:styleId="apple-converted-space">
     <w:name w:val="apple-converted-space"/>
-    <w:basedOn w:val="DefaultParagraphFont"/>
+    <w:basedOn w:val="Standardstycketypsnitt"/>
     <w:rsid w:val="00C72F8F"/>
   </w:style>
-  <w:style w:type="paragraph" w:styleId="CommentSubject">
+  <w:style w:type="paragraph" w:styleId="Kommentarsmne">
     <w:name w:val="annotation subject"/>
-    <w:basedOn w:val="CommentText"/>
-    <w:next w:val="CommentText"/>
-    <w:link w:val="CommentSubjectChar"/>
+    <w:basedOn w:val="Kommentarer"/>
+    <w:next w:val="Kommentarer"/>
+    <w:link w:val="KommentarsmneChar"/>
     <w:uiPriority w:val="99"/>
     <w:semiHidden/>
     <w:unhideWhenUsed/>
@@ -3238,10 +3640,10 @@
       <w:szCs w:val="20"/>
     </w:rPr>
   </w:style>
-  <w:style w:type="character" w:customStyle="1" w:styleId="CommentSubjectChar">
-    <w:name w:val="Comment Subject Char"/>
-    <w:basedOn w:val="CommentTextChar"/>
-    <w:link w:val="CommentSubject"/>
+  <w:style w:type="character" w:customStyle="1" w:styleId="KommentarsmneChar">
+    <w:name w:val="Kommentarsämne Char"/>
+    <w:basedOn w:val="KommentarerChar"/>
+    <w:link w:val="Kommentarsmne"/>
     <w:uiPriority w:val="99"/>
     <w:semiHidden/>
     <w:rsid w:val="0004166C"/>

</xml_diff>